<commit_message>
Modify use case specification
</commit_message>
<xml_diff>
--- a/Requirement Analysis/Use case specification/Use case specification - Pay Order.docx
+++ b/Requirement Analysis/Use case specification/Use case specification - Pay Order.docx
@@ -327,8 +327,6 @@
         <w:spacing w:line="240" w:lineRule="auto"/>
         <w:ind w:firstLine="720"/>
         <w:jc w:val="left"/>
-      </w:pPr>
-      <w:r>
         <w:rPr>
           <w:rFonts w:ascii="Liberation Serif" w:hAnsi="Liberation Serif" w:eastAsia="Liberation Serif" w:cs="Liberation Serif"/>
           <w:noProof w:val="0"/>
@@ -337,8 +335,7 @@
           <w:szCs w:val="24"/>
           <w:lang w:val="en-US"/>
         </w:rPr>
-        <w:t xml:space="preserve">2. The customer </w:t>
-      </w:r>
+      </w:pPr>
       <w:r>
         <w:rPr>
           <w:rFonts w:ascii="Liberation Serif" w:hAnsi="Liberation Serif" w:eastAsia="Liberation Serif" w:cs="Liberation Serif"/>
@@ -348,7 +345,7 @@
           <w:szCs w:val="24"/>
           <w:lang w:val="en-US"/>
         </w:rPr>
-        <w:t>provides</w:t>
+        <w:t xml:space="preserve">2. The customer </w:t>
       </w:r>
       <w:r>
         <w:rPr>
@@ -359,7 +356,7 @@
           <w:szCs w:val="24"/>
           <w:lang w:val="en-US"/>
         </w:rPr>
-        <w:t xml:space="preserve"> a payment method and </w:t>
+        <w:t xml:space="preserve">enters card info and </w:t>
       </w:r>
       <w:r>
         <w:rPr>
@@ -370,7 +367,7 @@
           <w:szCs w:val="24"/>
           <w:lang w:val="en-US"/>
         </w:rPr>
-        <w:t>provides</w:t>
+        <w:t>confirms</w:t>
       </w:r>
       <w:r>
         <w:rPr>
@@ -381,7 +378,7 @@
           <w:szCs w:val="24"/>
           <w:lang w:val="en-US"/>
         </w:rPr>
-        <w:t xml:space="preserve"> transaction information</w:t>
+        <w:t xml:space="preserve"> to pay order</w:t>
       </w:r>
     </w:p>
     <w:p>

</xml_diff>